<commit_message>
test: verions2 - one line added
Signed-off-by: Da Li Liu <liudali@cn.ibm.com>
</commit_message>
<xml_diff>
--- a/如何对 Word 文件进行.docx
+++ b/如何对 Word 文件进行.docx
@@ -30,6 +30,18 @@
         <w:spacing w:before="900" w:after="390" w:line="504" w:lineRule="atLeast"/>
         <w:outlineLvl w:val="1"/>
         <w:rPr>
+          <w:rFonts w:ascii="PingFang SC" w:eastAsia="PingFang SC" w:hAnsi="PingFang SC" w:cs="Times New Roman" w:hint="eastAsia"/>
+          <w:b/>
+          <w:bCs/>
+          <w:color w:val="292525"/>
+          <w:kern w:val="0"/>
+          <w:sz w:val="36"/>
+          <w:szCs w:val="36"/>
+          <w14:ligatures w14:val="none"/>
+        </w:rPr>
+      </w:pPr>
+      <w:r>
+        <w:rPr>
           <w:rFonts w:ascii="PingFang SC" w:eastAsia="PingFang SC" w:hAnsi="PingFang SC" w:cs="Times New Roman"/>
           <w:b/>
           <w:bCs/>
@@ -39,7 +51,8 @@
           <w:szCs w:val="36"/>
           <w14:ligatures w14:val="none"/>
         </w:rPr>
-      </w:pPr>
+        <w:t xml:space="preserve">Second 2 </w:t>
+      </w:r>
       <w:r>
         <w:rPr>
           <w:rFonts w:ascii="PingFang SC" w:eastAsia="PingFang SC" w:hAnsi="PingFang SC" w:cs="Times New Roman" w:hint="eastAsia"/>
@@ -51,15 +64,45 @@
           <w:szCs w:val="36"/>
           <w14:ligatures w14:val="none"/>
         </w:rPr>
-        <w:t>Git &amp; Pandoc</w:t>
+        <w:t>测试版本2</w:t>
       </w:r>
     </w:p>
     <w:p>
       <w:pPr>
         <w:shd w:val="clear" w:color="auto" w:fill="FFFFFF"/>
+        <w:spacing w:before="900" w:after="390" w:line="504" w:lineRule="atLeast"/>
+        <w:outlineLvl w:val="1"/>
+        <w:rPr>
+          <w:rFonts w:ascii="PingFang SC" w:eastAsia="PingFang SC" w:hAnsi="PingFang SC" w:cs="Times New Roman"/>
+          <w:b/>
+          <w:bCs/>
+          <w:color w:val="292525"/>
+          <w:kern w:val="0"/>
+          <w:sz w:val="36"/>
+          <w:szCs w:val="36"/>
+          <w14:ligatures w14:val="none"/>
+        </w:rPr>
+      </w:pPr>
+      <w:r>
+        <w:rPr>
+          <w:rFonts w:ascii="PingFang SC" w:eastAsia="PingFang SC" w:hAnsi="PingFang SC" w:cs="Times New Roman" w:hint="eastAsia"/>
+          <w:b/>
+          <w:bCs/>
+          <w:color w:val="292525"/>
+          <w:kern w:val="0"/>
+          <w:sz w:val="36"/>
+          <w:szCs w:val="36"/>
+          <w14:ligatures w14:val="none"/>
+        </w:rPr>
+        <w:t>Git &amp; Pandoc</w:t>
+      </w:r>
+    </w:p>
+    <w:p>
+      <w:pPr>
+        <w:shd w:val="clear" w:color="auto" w:fill="FFFFFF"/>
         <w:spacing w:after="300" w:line="450" w:lineRule="atLeast"/>
         <w:rPr>
-          <w:rFonts w:ascii="PingFang SC" w:eastAsia="PingFang SC" w:hAnsi="PingFang SC" w:cs="Times New Roman" w:hint="eastAsia"/>
+          <w:rFonts w:ascii="PingFang SC" w:eastAsia="PingFang SC" w:hAnsi="PingFang SC" w:cs="Times New Roman"/>
           <w:color w:val="4C4E4D"/>
           <w:kern w:val="0"/>
           <w14:ligatures w14:val="none"/>
@@ -165,7 +208,7 @@
         <w:spacing w:before="900" w:after="240" w:line="378" w:lineRule="atLeast"/>
         <w:outlineLvl w:val="2"/>
         <w:rPr>
-          <w:rFonts w:ascii="PingFang SC" w:eastAsia="PingFang SC" w:hAnsi="PingFang SC" w:cs="Times New Roman" w:hint="eastAsia"/>
+          <w:rFonts w:ascii="PingFang SC" w:eastAsia="PingFang SC" w:hAnsi="PingFang SC" w:cs="Times New Roman"/>
           <w:b/>
           <w:bCs/>
           <w:color w:val="292525"/>
@@ -198,7 +241,7 @@
         <w:shd w:val="clear" w:color="auto" w:fill="FFFFFF"/>
         <w:spacing w:before="150" w:after="150" w:line="465" w:lineRule="atLeast"/>
         <w:rPr>
-          <w:rFonts w:ascii="PingFang SC" w:eastAsia="PingFang SC" w:hAnsi="PingFang SC" w:cs="Times New Roman" w:hint="eastAsia"/>
+          <w:rFonts w:ascii="PingFang SC" w:eastAsia="PingFang SC" w:hAnsi="PingFang SC" w:cs="Times New Roman"/>
           <w:color w:val="4C4E4D"/>
           <w:kern w:val="0"/>
           <w14:ligatures w14:val="none"/>
@@ -244,7 +287,7 @@
         <w:shd w:val="clear" w:color="auto" w:fill="FFFFFF"/>
         <w:spacing w:before="150" w:after="150" w:line="465" w:lineRule="atLeast"/>
         <w:rPr>
-          <w:rFonts w:ascii="PingFang SC" w:eastAsia="PingFang SC" w:hAnsi="PingFang SC" w:cs="Times New Roman" w:hint="eastAsia"/>
+          <w:rFonts w:ascii="PingFang SC" w:eastAsia="PingFang SC" w:hAnsi="PingFang SC" w:cs="Times New Roman"/>
           <w:color w:val="4C4E4D"/>
           <w:kern w:val="0"/>
           <w14:ligatures w14:val="none"/>
@@ -286,7 +329,7 @@
         <w:shd w:val="clear" w:color="auto" w:fill="FFFFFF"/>
         <w:spacing w:after="300" w:line="450" w:lineRule="atLeast"/>
         <w:rPr>
-          <w:rFonts w:ascii="PingFang SC" w:eastAsia="PingFang SC" w:hAnsi="PingFang SC" w:cs="Times New Roman" w:hint="eastAsia"/>
+          <w:rFonts w:ascii="PingFang SC" w:eastAsia="PingFang SC" w:hAnsi="PingFang SC" w:cs="Times New Roman"/>
           <w:color w:val="4C4E4D"/>
           <w:kern w:val="0"/>
           <w14:ligatures w14:val="none"/>
@@ -346,7 +389,7 @@
         </w:tabs>
         <w:spacing w:after="0" w:line="240" w:lineRule="auto"/>
         <w:rPr>
-          <w:rFonts w:ascii="Courier New" w:eastAsia="Times New Roman" w:hAnsi="Courier New" w:cs="Courier New" w:hint="eastAsia"/>
+          <w:rFonts w:ascii="Courier New" w:eastAsia="Times New Roman" w:hAnsi="Courier New" w:cs="Courier New"/>
           <w:color w:val="4C4E4D"/>
           <w:kern w:val="0"/>
           <w14:ligatures w14:val="none"/>
@@ -397,7 +440,7 @@
         <w:shd w:val="clear" w:color="auto" w:fill="FFFFFF"/>
         <w:spacing w:after="300" w:line="450" w:lineRule="atLeast"/>
         <w:rPr>
-          <w:rFonts w:ascii="PingFang SC" w:eastAsia="PingFang SC" w:hAnsi="PingFang SC" w:cs="Times New Roman" w:hint="eastAsia"/>
+          <w:rFonts w:ascii="PingFang SC" w:eastAsia="PingFang SC" w:hAnsi="PingFang SC" w:cs="Times New Roman"/>
           <w:color w:val="4C4E4D"/>
           <w:kern w:val="0"/>
           <w14:ligatures w14:val="none"/>
@@ -457,19 +500,20 @@
         </w:tabs>
         <w:spacing w:after="0" w:line="240" w:lineRule="auto"/>
         <w:rPr>
-          <w:rFonts w:ascii="Courier New" w:eastAsia="Times New Roman" w:hAnsi="Courier New" w:cs="Courier New" w:hint="eastAsia"/>
-          <w:color w:val="4C4E4D"/>
-          <w:kern w:val="0"/>
-          <w14:ligatures w14:val="none"/>
-        </w:rPr>
-      </w:pPr>
-      <w:r>
-        <w:rPr>
           <w:rFonts w:ascii="Courier New" w:eastAsia="Times New Roman" w:hAnsi="Courier New" w:cs="Courier New"/>
           <w:color w:val="4C4E4D"/>
           <w:kern w:val="0"/>
           <w14:ligatures w14:val="none"/>
         </w:rPr>
+      </w:pPr>
+      <w:r>
+        <w:rPr>
+          <w:rFonts w:ascii="Courier New" w:eastAsia="Times New Roman" w:hAnsi="Courier New" w:cs="Courier New"/>
+          <w:color w:val="4C4E4D"/>
+          <w:kern w:val="0"/>
+          <w14:ligatures w14:val="none"/>
+        </w:rPr>
+        <w:lastRenderedPageBreak/>
         <w:t>[diff "pandoc"]</w:t>
       </w:r>
       <w:r>
@@ -578,20 +622,19 @@
         </w:tabs>
         <w:spacing w:after="0" w:line="240" w:lineRule="auto"/>
         <w:rPr>
-          <w:rFonts w:ascii="Courier New" w:eastAsia="Times New Roman" w:hAnsi="Courier New" w:cs="Courier New" w:hint="eastAsia"/>
-          <w:color w:val="4C4E4D"/>
-          <w:kern w:val="0"/>
-          <w14:ligatures w14:val="none"/>
-        </w:rPr>
-      </w:pPr>
-      <w:r>
-        <w:rPr>
           <w:rFonts w:ascii="Courier New" w:eastAsia="Times New Roman" w:hAnsi="Courier New" w:cs="Courier New"/>
           <w:color w:val="4C4E4D"/>
           <w:kern w:val="0"/>
           <w14:ligatures w14:val="none"/>
         </w:rPr>
-        <w:lastRenderedPageBreak/>
+      </w:pPr>
+      <w:r>
+        <w:rPr>
+          <w:rFonts w:ascii="Courier New" w:eastAsia="Times New Roman" w:hAnsi="Courier New" w:cs="Courier New"/>
+          <w:color w:val="4C4E4D"/>
+          <w:kern w:val="0"/>
+          <w14:ligatures w14:val="none"/>
+        </w:rPr>
         <w:t xml:space="preserve"># </w:t>
       </w:r>
       <w:r>
@@ -783,7 +826,7 @@
         </w:tabs>
         <w:spacing w:after="0" w:line="240" w:lineRule="auto"/>
         <w:rPr>
-          <w:rFonts w:ascii="Courier New" w:eastAsia="Times New Roman" w:hAnsi="Courier New" w:cs="Courier New" w:hint="eastAsia"/>
+          <w:rFonts w:ascii="Courier New" w:eastAsia="Times New Roman" w:hAnsi="Courier New" w:cs="Courier New"/>
           <w:color w:val="4C4E4D"/>
           <w:kern w:val="0"/>
           <w14:ligatures w14:val="none"/>
@@ -834,7 +877,7 @@
         <w:shd w:val="clear" w:color="auto" w:fill="FFFFFF"/>
         <w:spacing w:after="300" w:line="450" w:lineRule="atLeast"/>
         <w:rPr>
-          <w:rFonts w:ascii="PingFang SC" w:eastAsia="PingFang SC" w:hAnsi="PingFang SC" w:cs="Times New Roman" w:hint="eastAsia"/>
+          <w:rFonts w:ascii="PingFang SC" w:eastAsia="PingFang SC" w:hAnsi="PingFang SC" w:cs="Times New Roman"/>
           <w:color w:val="4C4E4D"/>
           <w:kern w:val="0"/>
           <w14:ligatures w14:val="none"/>
@@ -906,7 +949,7 @@
         </w:tabs>
         <w:spacing w:after="0" w:line="240" w:lineRule="auto"/>
         <w:rPr>
-          <w:rFonts w:ascii="Courier New" w:eastAsia="Times New Roman" w:hAnsi="Courier New" w:cs="Courier New" w:hint="eastAsia"/>
+          <w:rFonts w:ascii="Courier New" w:eastAsia="Times New Roman" w:hAnsi="Courier New" w:cs="Courier New"/>
           <w:color w:val="4C4E4D"/>
           <w:kern w:val="0"/>
           <w14:ligatures w14:val="none"/>

</xml_diff>